<commit_message>
REMOVED NONFUNCTIONING FEATURES FOR NOW
</commit_message>
<xml_diff>
--- a/server/templates/discoveryTemplate.docx
+++ b/server/templates/discoveryTemplate.docx
@@ -2035,21 +2035,7 @@
         <w:rPr>
           <w:sz w:val="24"/>
         </w:rPr>
-        <w:t>, {{</w:t>
-      </w:r>
-      <w:proofErr w:type="spellStart"/>
-      <w:r>
-        <w:rPr>
-          <w:sz w:val="24"/>
-        </w:rPr>
-        <w:t>court_house_state</w:t>
-      </w:r>
-      <w:proofErr w:type="spellEnd"/>
-      <w:r>
-        <w:rPr>
-          <w:sz w:val="24"/>
-        </w:rPr>
-        <w:t>}}</w:t>
+        <w:t>, {{court_house_state}}</w:t>
       </w:r>
       <w:r>
         <w:rPr>
@@ -2633,7 +2619,14 @@
         <w:rPr>
           <w:sz w:val="24"/>
         </w:rPr>
-        <w:t>{court</w:t>
+        <w:t>{</w:t>
+      </w:r>
+      <w:proofErr w:type="spellStart"/>
+      <w:r>
+        <w:rPr>
+          <w:sz w:val="24"/>
+        </w:rPr>
+        <w:t>court</w:t>
       </w:r>
       <w:r>
         <w:rPr>
@@ -2641,6 +2634,7 @@
         </w:rPr>
         <w:t>_house_county</w:t>
       </w:r>
+      <w:proofErr w:type="spellEnd"/>
       <w:r>
         <w:rPr>
           <w:sz w:val="24"/>
@@ -2651,7 +2645,7 @@
         <w:rPr>
           <w:sz w:val="24"/>
         </w:rPr>
-        <w:t>}</w:t>
+        <w:t>} COUNTY</w:t>
       </w:r>
     </w:p>
     <w:p>

</xml_diff>